<commit_message>
New version of character notes.
</commit_message>
<xml_diff>
--- a/Mawin.docx
+++ b/Mawin.docx
@@ -7,12 +7,12 @@
         <w:pStyle w:val="Heading1"/>
         <w:spacing w:before="0"/>
         <w:rPr>
-          <w:rFonts w:ascii="Helvetica" w:hAnsi="Helvetica" w:cstheme="minorHAnsi"/>
-        </w:rPr>
-      </w:pPr>
-      <w:r>
-        <w:rPr>
-          <w:rFonts w:ascii="Helvetica" w:hAnsi="Helvetica" w:cstheme="minorHAnsi"/>
+          <w:rFonts w:ascii="Times New Roman" w:hAnsi="Times New Roman" w:cs="Times New Roman"/>
+        </w:rPr>
+      </w:pPr>
+      <w:r>
+        <w:rPr>
+          <w:rFonts w:ascii="Times New Roman" w:hAnsi="Times New Roman" w:cs="Times New Roman"/>
           <w:b/>
           <w:bCs/>
           <w:color w:val="333333"/>
@@ -23,7 +23,7 @@
       </w:r>
       <w:r>
         <w:rPr>
-          <w:rFonts w:ascii="Helvetica" w:hAnsi="Helvetica" w:cstheme="minorHAnsi"/>
+          <w:rFonts w:ascii="Times New Roman" w:hAnsi="Times New Roman" w:cs="Times New Roman"/>
           <w:b/>
           <w:bCs/>
           <w:color w:val="333333"/>
@@ -39,7 +39,7 @@
         <w:shd w:val="clear" w:color="auto" w:fill="FFFFFF"/>
         <w:spacing w:before="0"/>
         <w:rPr>
-          <w:rFonts w:ascii="Helvetica" w:hAnsi="Helvetica" w:cstheme="minorHAnsi"/>
+          <w:rFonts w:ascii="Times New Roman" w:hAnsi="Times New Roman" w:cs="Times New Roman"/>
           <w:color w:val="333333"/>
           <w:sz w:val="20"/>
           <w:szCs w:val="20"/>
@@ -48,7 +48,7 @@
       <w:r>
         <w:rPr>
           <w:rStyle w:val="Strong"/>
-          <w:rFonts w:ascii="Helvetica" w:hAnsi="Helvetica" w:cstheme="minorHAnsi"/>
+          <w:rFonts w:ascii="Times New Roman" w:hAnsi="Times New Roman" w:cs="Times New Roman"/>
           <w:color w:val="333333"/>
           <w:sz w:val="20"/>
           <w:szCs w:val="20"/>
@@ -57,7 +57,7 @@
       </w:r>
       <w:r>
         <w:rPr>
-          <w:rFonts w:ascii="Helvetica" w:hAnsi="Helvetica" w:cstheme="minorHAnsi"/>
+          <w:rFonts w:ascii="Times New Roman" w:hAnsi="Times New Roman" w:cs="Times New Roman"/>
           <w:color w:val="333333"/>
           <w:sz w:val="20"/>
           <w:szCs w:val="20"/>
@@ -66,7 +66,7 @@
       </w:r>
       <w:r>
         <w:rPr>
-          <w:rFonts w:ascii="Helvetica" w:hAnsi="Helvetica" w:cstheme="minorHAnsi"/>
+          <w:rFonts w:ascii="Times New Roman" w:hAnsi="Times New Roman" w:cs="Times New Roman"/>
           <w:color w:val="333333"/>
           <w:sz w:val="20"/>
           <w:szCs w:val="20"/>
@@ -76,7 +76,7 @@
       <w:r>
         <w:rPr>
           <w:rStyle w:val="Strong"/>
-          <w:rFonts w:ascii="Helvetica" w:hAnsi="Helvetica" w:cstheme="minorHAnsi"/>
+          <w:rFonts w:ascii="Times New Roman" w:hAnsi="Times New Roman" w:cs="Times New Roman"/>
           <w:color w:val="333333"/>
           <w:sz w:val="20"/>
           <w:szCs w:val="20"/>
@@ -86,7 +86,7 @@
       <w:r>
         <w:rPr>
           <w:rStyle w:val="Strong"/>
-          <w:rFonts w:ascii="Helvetica" w:hAnsi="Helvetica" w:cstheme="minorHAnsi"/>
+          <w:rFonts w:ascii="Times New Roman" w:hAnsi="Times New Roman" w:cs="Times New Roman"/>
           <w:color w:val="333333"/>
           <w:sz w:val="20"/>
           <w:szCs w:val="20"/>
@@ -96,7 +96,7 @@
       <w:r>
         <w:rPr>
           <w:rStyle w:val="Strong"/>
-          <w:rFonts w:ascii="Helvetica" w:hAnsi="Helvetica" w:cstheme="minorHAnsi"/>
+          <w:rFonts w:ascii="Times New Roman" w:hAnsi="Times New Roman" w:cs="Times New Roman"/>
           <w:color w:val="333333"/>
           <w:sz w:val="20"/>
           <w:szCs w:val="20"/>
@@ -106,7 +106,7 @@
       <w:r>
         <w:rPr>
           <w:rStyle w:val="Strong"/>
-          <w:rFonts w:ascii="Helvetica" w:hAnsi="Helvetica" w:cstheme="minorHAnsi"/>
+          <w:rFonts w:ascii="Times New Roman" w:hAnsi="Times New Roman" w:cs="Times New Roman"/>
           <w:color w:val="333333"/>
           <w:sz w:val="20"/>
           <w:szCs w:val="20"/>
@@ -115,7 +115,7 @@
       </w:r>
       <w:r>
         <w:rPr>
-          <w:rFonts w:ascii="Helvetica" w:hAnsi="Helvetica" w:cstheme="minorHAnsi"/>
+          <w:rFonts w:ascii="Times New Roman" w:hAnsi="Times New Roman" w:cs="Times New Roman"/>
           <w:color w:val="333333"/>
           <w:sz w:val="20"/>
           <w:szCs w:val="20"/>
@@ -124,7 +124,7 @@
       </w:r>
       <w:r>
         <w:rPr>
-          <w:rFonts w:ascii="Helvetica" w:hAnsi="Helvetica" w:cstheme="minorHAnsi"/>
+          <w:rFonts w:ascii="Times New Roman" w:hAnsi="Times New Roman" w:cs="Times New Roman"/>
           <w:color w:val="333333"/>
           <w:sz w:val="20"/>
           <w:szCs w:val="20"/>
@@ -133,7 +133,7 @@
       </w:r>
       <w:r>
         <w:rPr>
-          <w:rFonts w:ascii="Helvetica" w:hAnsi="Helvetica" w:cstheme="minorHAnsi"/>
+          <w:rFonts w:ascii="Times New Roman" w:hAnsi="Times New Roman" w:cs="Times New Roman"/>
           <w:color w:val="333333"/>
           <w:sz w:val="20"/>
           <w:szCs w:val="20"/>
@@ -143,7 +143,7 @@
       <w:proofErr w:type="spellStart"/>
       <w:r>
         <w:rPr>
-          <w:rFonts w:ascii="Helvetica" w:hAnsi="Helvetica" w:cstheme="minorHAnsi"/>
+          <w:rFonts w:ascii="Times New Roman" w:hAnsi="Times New Roman" w:cs="Times New Roman"/>
           <w:color w:val="333333"/>
           <w:sz w:val="20"/>
           <w:szCs w:val="20"/>
@@ -153,7 +153,7 @@
       <w:proofErr w:type="spellEnd"/>
       <w:r>
         <w:rPr>
-          <w:rFonts w:ascii="Helvetica" w:hAnsi="Helvetica" w:cstheme="minorHAnsi"/>
+          <w:rFonts w:ascii="Times New Roman" w:hAnsi="Times New Roman" w:cs="Times New Roman"/>
           <w:color w:val="333333"/>
           <w:sz w:val="20"/>
           <w:szCs w:val="20"/>
@@ -162,7 +162,7 @@
       </w:r>
       <w:r>
         <w:rPr>
-          <w:rFonts w:ascii="Helvetica" w:hAnsi="Helvetica" w:cstheme="minorHAnsi"/>
+          <w:rFonts w:ascii="Times New Roman" w:hAnsi="Times New Roman" w:cs="Times New Roman"/>
           <w:color w:val="333333"/>
           <w:sz w:val="20"/>
           <w:szCs w:val="20"/>
@@ -171,7 +171,7 @@
       </w:r>
       <w:r>
         <w:rPr>
-          <w:rFonts w:ascii="Helvetica" w:hAnsi="Helvetica" w:cstheme="minorHAnsi"/>
+          <w:rFonts w:ascii="Times New Roman" w:hAnsi="Times New Roman" w:cs="Times New Roman"/>
           <w:color w:val="333333"/>
           <w:sz w:val="20"/>
           <w:szCs w:val="20"/>
@@ -180,7 +180,7 @@
       </w:r>
       <w:r>
         <w:rPr>
-          <w:rFonts w:ascii="Helvetica" w:hAnsi="Helvetica" w:cstheme="minorHAnsi"/>
+          <w:rFonts w:ascii="Times New Roman" w:hAnsi="Times New Roman" w:cs="Times New Roman"/>
           <w:color w:val="333333"/>
           <w:sz w:val="20"/>
           <w:szCs w:val="20"/>
@@ -189,7 +189,7 @@
       </w:r>
       <w:r>
         <w:rPr>
-          <w:rFonts w:ascii="Helvetica" w:hAnsi="Helvetica" w:cstheme="minorHAnsi"/>
+          <w:rFonts w:ascii="Times New Roman" w:hAnsi="Times New Roman" w:cs="Times New Roman"/>
           <w:color w:val="333333"/>
           <w:sz w:val="20"/>
           <w:szCs w:val="20"/>
@@ -203,7 +203,7 @@
         <w:shd w:val="clear" w:color="auto" w:fill="FFFFFF"/>
         <w:spacing w:before="0"/>
         <w:rPr>
-          <w:rFonts w:ascii="Helvetica" w:hAnsi="Helvetica"/>
+          <w:rFonts w:ascii="Times New Roman" w:hAnsi="Times New Roman" w:cs="Times New Roman"/>
           <w:b/>
           <w:bCs/>
           <w:color w:val="333333"/>
@@ -218,7 +218,7 @@
         <w:shd w:val="clear" w:color="auto" w:fill="FFFFFF"/>
         <w:spacing w:before="0"/>
         <w:rPr>
-          <w:rFonts w:ascii="Helvetica" w:hAnsi="Helvetica"/>
+          <w:rFonts w:ascii="Times New Roman" w:hAnsi="Times New Roman" w:cs="Times New Roman"/>
           <w:color w:val="333333"/>
           <w:sz w:val="24"/>
           <w:szCs w:val="24"/>
@@ -226,7 +226,7 @@
       </w:pPr>
       <w:r>
         <w:rPr>
-          <w:rFonts w:ascii="Helvetica" w:hAnsi="Helvetica"/>
+          <w:rFonts w:ascii="Times New Roman" w:hAnsi="Times New Roman" w:cs="Times New Roman"/>
           <w:b/>
           <w:bCs/>
           <w:color w:val="333333"/>
@@ -242,7 +242,6 @@
         <w:shd w:val="clear" w:color="auto" w:fill="FFFFFF"/>
         <w:spacing w:before="0" w:beforeAutospacing="0" w:after="0" w:afterAutospacing="0"/>
         <w:rPr>
-          <w:rFonts w:ascii="Helvetica" w:hAnsi="Helvetica"/>
           <w:color w:val="333333"/>
           <w:sz w:val="20"/>
           <w:szCs w:val="20"/>
@@ -252,7 +251,6 @@
       <w:r>
         <w:rPr>
           <w:rStyle w:val="Strong"/>
-          <w:rFonts w:ascii="Helvetica" w:hAnsi="Helvetica"/>
           <w:color w:val="333333"/>
           <w:sz w:val="20"/>
           <w:szCs w:val="20"/>
@@ -262,7 +260,6 @@
       </w:r>
       <w:r>
         <w:rPr>
-          <w:rFonts w:ascii="Helvetica" w:hAnsi="Helvetica"/>
           <w:color w:val="333333"/>
           <w:sz w:val="20"/>
           <w:szCs w:val="20"/>
@@ -272,7 +269,6 @@
       </w:r>
       <w:r>
         <w:rPr>
-          <w:rFonts w:ascii="Helvetica" w:hAnsi="Helvetica"/>
           <w:color w:val="333333"/>
           <w:sz w:val="20"/>
           <w:szCs w:val="20"/>
@@ -283,7 +279,6 @@
       <w:r>
         <w:rPr>
           <w:rStyle w:val="Strong"/>
-          <w:rFonts w:ascii="Helvetica" w:hAnsi="Helvetica"/>
           <w:color w:val="333333"/>
           <w:sz w:val="20"/>
           <w:szCs w:val="20"/>
@@ -293,7 +288,6 @@
       </w:r>
       <w:r>
         <w:rPr>
-          <w:rFonts w:ascii="Helvetica" w:hAnsi="Helvetica"/>
           <w:color w:val="333333"/>
           <w:sz w:val="20"/>
           <w:szCs w:val="20"/>
@@ -303,7 +297,6 @@
       </w:r>
       <w:r>
         <w:rPr>
-          <w:rFonts w:ascii="Helvetica" w:hAnsi="Helvetica"/>
           <w:color w:val="333333"/>
           <w:sz w:val="20"/>
           <w:szCs w:val="20"/>
@@ -314,7 +307,6 @@
       <w:r>
         <w:rPr>
           <w:rStyle w:val="Strong"/>
-          <w:rFonts w:ascii="Helvetica" w:hAnsi="Helvetica"/>
           <w:color w:val="333333"/>
           <w:sz w:val="20"/>
           <w:szCs w:val="20"/>
@@ -324,7 +316,6 @@
       </w:r>
       <w:r>
         <w:rPr>
-          <w:rFonts w:ascii="Helvetica" w:hAnsi="Helvetica"/>
           <w:color w:val="333333"/>
           <w:sz w:val="20"/>
           <w:szCs w:val="20"/>
@@ -339,16 +330,14 @@
         <w:shd w:val="clear" w:color="auto" w:fill="FFFFFF"/>
         <w:spacing w:before="0" w:beforeAutospacing="0" w:after="0" w:afterAutospacing="0"/>
         <w:rPr>
-          <w:rFonts w:ascii="Helvetica" w:hAnsi="Helvetica"/>
-          <w:color w:val="333333"/>
-          <w:sz w:val="20"/>
-          <w:szCs w:val="20"/>
-          <w:lang w:val="en-US"/>
-        </w:rPr>
-      </w:pPr>
-      <w:r>
-        <w:rPr>
-          <w:rFonts w:ascii="Helvetica" w:hAnsi="Helvetica"/>
+          <w:color w:val="333333"/>
+          <w:sz w:val="20"/>
+          <w:szCs w:val="20"/>
+          <w:lang w:val="en-US"/>
+        </w:rPr>
+      </w:pPr>
+      <w:r>
+        <w:rPr>
           <w:color w:val="333333"/>
           <w:sz w:val="20"/>
           <w:szCs w:val="20"/>
@@ -358,37 +347,15 @@
       </w:r>
       <w:r>
         <w:rPr>
-          <w:rFonts w:ascii="Helvetica" w:hAnsi="Helvetica"/>
-          <w:color w:val="333333"/>
-          <w:sz w:val="20"/>
-          <w:szCs w:val="20"/>
-          <w:lang w:val="en-US"/>
-        </w:rPr>
-        <w:t xml:space="preserve"> </w:t>
-      </w:r>
-      <w:r>
-        <w:rPr>
-          <w:rFonts w:ascii="Helvetica" w:hAnsi="Helvetica"/>
-          <w:color w:val="333333"/>
-          <w:sz w:val="20"/>
-          <w:szCs w:val="20"/>
-          <w:lang w:val="en-US"/>
-        </w:rPr>
-        <w:t>Humanoid.</w:t>
-      </w:r>
-      <w:r>
-        <w:rPr>
-          <w:rFonts w:ascii="Helvetica" w:hAnsi="Helvetica"/>
-          <w:color w:val="333333"/>
-          <w:sz w:val="20"/>
-          <w:szCs w:val="20"/>
-          <w:lang w:val="en-US"/>
-        </w:rPr>
-        <w:t xml:space="preserve"> S</w:t>
-      </w:r>
-      <w:r>
-        <w:rPr>
-          <w:rFonts w:ascii="Helvetica" w:hAnsi="Helvetica"/>
+          <w:color w:val="333333"/>
+          <w:sz w:val="20"/>
+          <w:szCs w:val="20"/>
+          <w:lang w:val="en-US"/>
+        </w:rPr>
+        <w:t xml:space="preserve"> Humanoid. S</w:t>
+      </w:r>
+      <w:r>
+        <w:rPr>
           <w:color w:val="333333"/>
           <w:sz w:val="20"/>
           <w:szCs w:val="20"/>
@@ -403,7 +370,6 @@
         <w:shd w:val="clear" w:color="auto" w:fill="FFFFFF"/>
         <w:spacing w:before="0" w:beforeAutospacing="0" w:after="0" w:afterAutospacing="0"/>
         <w:rPr>
-          <w:rFonts w:ascii="Helvetica" w:hAnsi="Helvetica"/>
           <w:color w:val="333333"/>
           <w:sz w:val="20"/>
           <w:szCs w:val="20"/>
@@ -417,16 +383,14 @@
         <w:shd w:val="clear" w:color="auto" w:fill="FFFFFF"/>
         <w:spacing w:before="0" w:beforeAutospacing="0" w:after="0" w:afterAutospacing="0"/>
         <w:rPr>
-          <w:rFonts w:ascii="Helvetica" w:hAnsi="Helvetica"/>
-          <w:color w:val="333333"/>
-          <w:sz w:val="20"/>
-          <w:szCs w:val="20"/>
-          <w:lang w:val="en-US"/>
-        </w:rPr>
-      </w:pPr>
-      <w:r>
-        <w:rPr>
-          <w:rFonts w:ascii="Helvetica" w:hAnsi="Helvetica"/>
+          <w:color w:val="333333"/>
+          <w:sz w:val="20"/>
+          <w:szCs w:val="20"/>
+          <w:lang w:val="en-US"/>
+        </w:rPr>
+      </w:pPr>
+      <w:r>
+        <w:rPr>
           <w:b/>
           <w:bCs/>
           <w:color w:val="333333"/>
@@ -438,7 +402,6 @@
       </w:r>
       <w:r>
         <w:rPr>
-          <w:rFonts w:ascii="Helvetica" w:hAnsi="Helvetica"/>
           <w:color w:val="333333"/>
           <w:sz w:val="20"/>
           <w:szCs w:val="20"/>
@@ -448,7 +411,6 @@
       </w:r>
       <w:r>
         <w:rPr>
-          <w:rFonts w:ascii="Helvetica" w:hAnsi="Helvetica"/>
           <w:color w:val="333333"/>
           <w:sz w:val="20"/>
           <w:szCs w:val="20"/>
@@ -463,16 +425,14 @@
         <w:shd w:val="clear" w:color="auto" w:fill="FFFFFF"/>
         <w:spacing w:before="0" w:beforeAutospacing="0" w:after="0" w:afterAutospacing="0"/>
         <w:rPr>
-          <w:rFonts w:ascii="Helvetica" w:hAnsi="Helvetica"/>
-          <w:color w:val="333333"/>
-          <w:sz w:val="20"/>
-          <w:szCs w:val="20"/>
-          <w:lang w:val="en-US"/>
-        </w:rPr>
-      </w:pPr>
-      <w:r>
-        <w:rPr>
-          <w:rFonts w:ascii="Helvetica" w:hAnsi="Helvetica"/>
+          <w:color w:val="333333"/>
+          <w:sz w:val="20"/>
+          <w:szCs w:val="20"/>
+          <w:lang w:val="en-US"/>
+        </w:rPr>
+      </w:pPr>
+      <w:r>
+        <w:rPr>
           <w:b/>
           <w:bCs/>
           <w:color w:val="333333"/>
@@ -484,7 +444,6 @@
       </w:r>
       <w:r>
         <w:rPr>
-          <w:rFonts w:ascii="Helvetica" w:hAnsi="Helvetica"/>
           <w:color w:val="333333"/>
           <w:sz w:val="20"/>
           <w:szCs w:val="20"/>
@@ -499,16 +458,14 @@
         <w:shd w:val="clear" w:color="auto" w:fill="FFFFFF"/>
         <w:spacing w:before="0" w:beforeAutospacing="0" w:after="0" w:afterAutospacing="0"/>
         <w:rPr>
-          <w:rFonts w:ascii="Helvetica" w:hAnsi="Helvetica"/>
-          <w:color w:val="333333"/>
-          <w:sz w:val="20"/>
-          <w:szCs w:val="20"/>
-          <w:lang w:val="en-US"/>
-        </w:rPr>
-      </w:pPr>
-      <w:r>
-        <w:rPr>
-          <w:rFonts w:ascii="Helvetica" w:hAnsi="Helvetica"/>
+          <w:color w:val="333333"/>
+          <w:sz w:val="20"/>
+          <w:szCs w:val="20"/>
+          <w:lang w:val="en-US"/>
+        </w:rPr>
+      </w:pPr>
+      <w:r>
+        <w:rPr>
           <w:b/>
           <w:bCs/>
           <w:color w:val="333333"/>
@@ -520,7 +477,6 @@
       </w:r>
       <w:r>
         <w:rPr>
-          <w:rFonts w:ascii="Helvetica" w:hAnsi="Helvetica"/>
           <w:color w:val="333333"/>
           <w:sz w:val="20"/>
           <w:szCs w:val="20"/>
@@ -536,16 +492,14 @@
         <w:spacing w:before="0" w:beforeAutospacing="0" w:after="0" w:afterAutospacing="0"/>
         <w:ind w:firstLine="708"/>
         <w:rPr>
-          <w:rFonts w:ascii="Helvetica" w:hAnsi="Helvetica"/>
-          <w:color w:val="333333"/>
-          <w:sz w:val="20"/>
-          <w:szCs w:val="20"/>
-          <w:lang w:val="en-US"/>
-        </w:rPr>
-      </w:pPr>
-      <w:r>
-        <w:rPr>
-          <w:rFonts w:ascii="Helvetica" w:hAnsi="Helvetica"/>
+          <w:color w:val="333333"/>
+          <w:sz w:val="20"/>
+          <w:szCs w:val="20"/>
+          <w:lang w:val="en-US"/>
+        </w:rPr>
+      </w:pPr>
+      <w:r>
+        <w:rPr>
           <w:color w:val="333333"/>
           <w:sz w:val="20"/>
           <w:szCs w:val="20"/>
@@ -556,7 +510,6 @@
       <w:proofErr w:type="gramStart"/>
       <w:r>
         <w:rPr>
-          <w:rFonts w:ascii="Helvetica" w:hAnsi="Helvetica"/>
           <w:color w:val="333333"/>
           <w:sz w:val="20"/>
           <w:szCs w:val="20"/>
@@ -567,7 +520,6 @@
       <w:proofErr w:type="gramEnd"/>
       <w:r>
         <w:rPr>
-          <w:rFonts w:ascii="Helvetica" w:hAnsi="Helvetica"/>
           <w:color w:val="333333"/>
           <w:sz w:val="20"/>
           <w:szCs w:val="20"/>
@@ -582,7 +534,6 @@
         <w:shd w:val="clear" w:color="auto" w:fill="FFFFFF"/>
         <w:spacing w:before="0" w:beforeAutospacing="0" w:after="0" w:afterAutospacing="0"/>
         <w:rPr>
-          <w:rFonts w:ascii="Helvetica" w:hAnsi="Helvetica"/>
           <w:color w:val="333333"/>
           <w:sz w:val="21"/>
           <w:szCs w:val="21"/>
@@ -596,7 +547,6 @@
         <w:shd w:val="clear" w:color="auto" w:fill="FFFFFF"/>
         <w:spacing w:before="0" w:beforeAutospacing="0" w:after="0" w:afterAutospacing="0"/>
         <w:rPr>
-          <w:rFonts w:ascii="Helvetica" w:hAnsi="Helvetica"/>
           <w:b/>
           <w:bCs/>
           <w:color w:val="333333"/>
@@ -607,7 +557,6 @@
       </w:pPr>
       <w:r>
         <w:rPr>
-          <w:rFonts w:ascii="Helvetica" w:hAnsi="Helvetica"/>
           <w:b/>
           <w:bCs/>
           <w:color w:val="333333"/>
@@ -624,7 +573,6 @@
         <w:shd w:val="clear" w:color="auto" w:fill="FFFFFF"/>
         <w:spacing w:before="0" w:beforeAutospacing="0" w:after="0" w:afterAutospacing="0"/>
         <w:rPr>
-          <w:rFonts w:ascii="Helvetica" w:hAnsi="Helvetica"/>
           <w:color w:val="333333"/>
           <w:sz w:val="20"/>
           <w:szCs w:val="20"/>
@@ -634,7 +582,6 @@
       <w:r>
         <w:rPr>
           <w:rStyle w:val="Emphasis"/>
-          <w:rFonts w:ascii="Helvetica" w:hAnsi="Helvetica"/>
           <w:b/>
           <w:bCs/>
           <w:i w:val="0"/>
@@ -648,7 +595,6 @@
       </w:r>
       <w:r>
         <w:rPr>
-          <w:rFonts w:ascii="Helvetica" w:hAnsi="Helvetica"/>
           <w:color w:val="333333"/>
           <w:sz w:val="20"/>
           <w:szCs w:val="20"/>
@@ -659,7 +605,6 @@
       <w:proofErr w:type="spellStart"/>
       <w:r>
         <w:rPr>
-          <w:rFonts w:ascii="Helvetica" w:hAnsi="Helvetica"/>
           <w:color w:val="333333"/>
           <w:sz w:val="20"/>
           <w:szCs w:val="20"/>
@@ -670,7 +615,6 @@
       <w:proofErr w:type="spellEnd"/>
       <w:r>
         <w:rPr>
-          <w:rFonts w:ascii="Helvetica" w:hAnsi="Helvetica"/>
           <w:color w:val="333333"/>
           <w:sz w:val="20"/>
           <w:szCs w:val="20"/>
@@ -685,7 +629,7 @@
         <w:shd w:val="clear" w:color="auto" w:fill="FFFFFF"/>
         <w:spacing w:before="0"/>
         <w:rPr>
-          <w:rFonts w:ascii="Helvetica" w:hAnsi="Helvetica"/>
+          <w:rFonts w:ascii="Times New Roman" w:hAnsi="Times New Roman" w:cs="Times New Roman"/>
           <w:color w:val="333333"/>
           <w:sz w:val="24"/>
           <w:szCs w:val="24"/>
@@ -693,7 +637,7 @@
       </w:pPr>
       <w:r>
         <w:rPr>
-          <w:rFonts w:ascii="Helvetica" w:hAnsi="Helvetica"/>
+          <w:rFonts w:ascii="Times New Roman" w:hAnsi="Times New Roman" w:cs="Times New Roman"/>
           <w:b/>
           <w:bCs/>
           <w:color w:val="333333"/>
@@ -706,7 +650,7 @@
     <w:p>
       <w:pPr>
         <w:rPr>
-          <w:rFonts w:ascii="Helvetica" w:hAnsi="Helvetica"/>
+          <w:rFonts w:ascii="Times New Roman" w:hAnsi="Times New Roman" w:cs="Times New Roman"/>
           <w:color w:val="333333"/>
           <w:sz w:val="20"/>
           <w:szCs w:val="20"/>
@@ -715,7 +659,7 @@
       </w:pPr>
       <w:r>
         <w:rPr>
-          <w:rFonts w:ascii="Helvetica" w:hAnsi="Helvetica"/>
+          <w:rFonts w:ascii="Times New Roman" w:hAnsi="Times New Roman" w:cs="Times New Roman"/>
           <w:color w:val="333333"/>
           <w:sz w:val="20"/>
           <w:szCs w:val="20"/>
@@ -725,7 +669,7 @@
       </w:r>
       <w:r>
         <w:rPr>
-          <w:rFonts w:ascii="Helvetica" w:hAnsi="Helvetica"/>
+          <w:rFonts w:ascii="Times New Roman" w:hAnsi="Times New Roman" w:cs="Times New Roman"/>
           <w:color w:val="333333"/>
           <w:sz w:val="20"/>
           <w:szCs w:val="20"/>
@@ -735,7 +679,7 @@
       </w:r>
       <w:r>
         <w:rPr>
-          <w:rFonts w:ascii="Helvetica" w:hAnsi="Helvetica"/>
+          <w:rFonts w:ascii="Times New Roman" w:hAnsi="Times New Roman" w:cs="Times New Roman"/>
           <w:color w:val="333333"/>
           <w:sz w:val="20"/>
           <w:szCs w:val="20"/>
@@ -747,7 +691,7 @@
     <w:p>
       <w:pPr>
         <w:rPr>
-          <w:rFonts w:ascii="Helvetica" w:hAnsi="Helvetica"/>
+          <w:rFonts w:ascii="Times New Roman" w:hAnsi="Times New Roman" w:cs="Times New Roman"/>
           <w:color w:val="333333"/>
           <w:sz w:val="20"/>
           <w:szCs w:val="20"/>
@@ -756,7 +700,7 @@
       </w:pPr>
       <w:r>
         <w:rPr>
-          <w:rFonts w:ascii="Helvetica" w:hAnsi="Helvetica"/>
+          <w:rFonts w:ascii="Times New Roman" w:hAnsi="Times New Roman" w:cs="Times New Roman"/>
           <w:color w:val="333333"/>
           <w:sz w:val="20"/>
           <w:szCs w:val="20"/>
@@ -766,7 +710,7 @@
       </w:r>
       <w:r>
         <w:rPr>
-          <w:rFonts w:ascii="Helvetica" w:hAnsi="Helvetica"/>
+          <w:rFonts w:ascii="Times New Roman" w:hAnsi="Times New Roman" w:cs="Times New Roman"/>
           <w:color w:val="333333"/>
           <w:sz w:val="20"/>
           <w:szCs w:val="20"/>
@@ -776,7 +720,7 @@
       </w:r>
       <w:r>
         <w:rPr>
-          <w:rFonts w:ascii="Helvetica" w:hAnsi="Helvetica"/>
+          <w:rFonts w:ascii="Times New Roman" w:hAnsi="Times New Roman" w:cs="Times New Roman"/>
           <w:color w:val="333333"/>
           <w:sz w:val="20"/>
           <w:szCs w:val="20"/>
@@ -791,7 +735,7 @@
         <w:shd w:val="clear" w:color="auto" w:fill="FFFFFF"/>
         <w:spacing w:before="0"/>
         <w:rPr>
-          <w:rFonts w:ascii="Helvetica" w:hAnsi="Helvetica"/>
+          <w:rFonts w:ascii="Times New Roman" w:hAnsi="Times New Roman" w:cs="Times New Roman"/>
           <w:b/>
           <w:bCs/>
           <w:color w:val="333333"/>
@@ -806,7 +750,7 @@
         <w:shd w:val="clear" w:color="auto" w:fill="FFFFFF"/>
         <w:spacing w:before="0"/>
         <w:rPr>
-          <w:rFonts w:ascii="Helvetica" w:hAnsi="Helvetica"/>
+          <w:rFonts w:ascii="Times New Roman" w:hAnsi="Times New Roman" w:cs="Times New Roman"/>
           <w:color w:val="333333"/>
           <w:sz w:val="24"/>
           <w:szCs w:val="24"/>
@@ -814,7 +758,7 @@
       </w:pPr>
       <w:r>
         <w:rPr>
-          <w:rFonts w:ascii="Helvetica" w:hAnsi="Helvetica"/>
+          <w:rFonts w:ascii="Times New Roman" w:hAnsi="Times New Roman" w:cs="Times New Roman"/>
           <w:b/>
           <w:bCs/>
           <w:color w:val="333333"/>
@@ -830,7 +774,6 @@
         <w:shd w:val="clear" w:color="auto" w:fill="FFFFFF"/>
         <w:spacing w:before="0" w:beforeAutospacing="0" w:after="0" w:afterAutospacing="0"/>
         <w:rPr>
-          <w:rFonts w:ascii="Helvetica" w:hAnsi="Helvetica"/>
           <w:color w:val="333333"/>
           <w:sz w:val="20"/>
           <w:szCs w:val="20"/>
@@ -840,7 +783,6 @@
       <w:r>
         <w:rPr>
           <w:rStyle w:val="Strong"/>
-          <w:rFonts w:ascii="Helvetica" w:hAnsi="Helvetica"/>
           <w:color w:val="333333"/>
           <w:sz w:val="20"/>
           <w:szCs w:val="20"/>
@@ -850,7 +792,6 @@
       </w:r>
       <w:r>
         <w:rPr>
-          <w:rFonts w:ascii="Helvetica" w:hAnsi="Helvetica"/>
           <w:color w:val="333333"/>
           <w:sz w:val="20"/>
           <w:szCs w:val="20"/>
@@ -865,7 +806,6 @@
         <w:shd w:val="clear" w:color="auto" w:fill="FFFFFF"/>
         <w:spacing w:before="0" w:beforeAutospacing="0" w:after="0" w:afterAutospacing="0"/>
         <w:rPr>
-          <w:rFonts w:ascii="Helvetica" w:hAnsi="Helvetica"/>
           <w:color w:val="333333"/>
           <w:sz w:val="20"/>
           <w:szCs w:val="20"/>
@@ -875,7 +815,6 @@
       <w:r>
         <w:rPr>
           <w:rStyle w:val="Strong"/>
-          <w:rFonts w:ascii="Helvetica" w:hAnsi="Helvetica"/>
           <w:color w:val="333333"/>
           <w:sz w:val="20"/>
           <w:szCs w:val="20"/>
@@ -885,7 +824,6 @@
       </w:r>
       <w:r>
         <w:rPr>
-          <w:rFonts w:ascii="Helvetica" w:hAnsi="Helvetica"/>
           <w:color w:val="333333"/>
           <w:sz w:val="20"/>
           <w:szCs w:val="20"/>
@@ -900,7 +838,7 @@
         <w:shd w:val="clear" w:color="auto" w:fill="FFFFFF"/>
         <w:spacing w:before="0"/>
         <w:rPr>
-          <w:rFonts w:ascii="Helvetica" w:hAnsi="Helvetica"/>
+          <w:rFonts w:ascii="Times New Roman" w:hAnsi="Times New Roman" w:cs="Times New Roman"/>
           <w:color w:val="333333"/>
           <w:sz w:val="24"/>
           <w:szCs w:val="24"/>
@@ -908,7 +846,7 @@
       </w:pPr>
       <w:r>
         <w:rPr>
-          <w:rFonts w:ascii="Helvetica" w:hAnsi="Helvetica"/>
+          <w:rFonts w:ascii="Times New Roman" w:hAnsi="Times New Roman" w:cs="Times New Roman"/>
           <w:b/>
           <w:bCs/>
           <w:color w:val="333333"/>
@@ -924,16 +862,14 @@
         <w:shd w:val="clear" w:color="auto" w:fill="FFFFFF"/>
         <w:spacing w:before="0" w:beforeAutospacing="0" w:after="0" w:afterAutospacing="0"/>
         <w:rPr>
-          <w:rFonts w:ascii="Helvetica" w:hAnsi="Helvetica"/>
-          <w:color w:val="333333"/>
-          <w:sz w:val="20"/>
-          <w:szCs w:val="20"/>
-          <w:lang w:val="en-US"/>
-        </w:rPr>
-      </w:pPr>
-      <w:r>
-        <w:rPr>
-          <w:rFonts w:ascii="Helvetica" w:hAnsi="Helvetica"/>
+          <w:color w:val="333333"/>
+          <w:sz w:val="20"/>
+          <w:szCs w:val="20"/>
+          <w:lang w:val="en-US"/>
+        </w:rPr>
+      </w:pPr>
+      <w:r>
+        <w:rPr>
           <w:color w:val="333333"/>
           <w:sz w:val="20"/>
           <w:szCs w:val="20"/>
@@ -944,7 +880,6 @@
       <w:proofErr w:type="spellStart"/>
       <w:r>
         <w:rPr>
-          <w:rFonts w:ascii="Helvetica" w:hAnsi="Helvetica"/>
           <w:color w:val="333333"/>
           <w:sz w:val="20"/>
           <w:szCs w:val="20"/>
@@ -955,7 +890,6 @@
       <w:proofErr w:type="spellEnd"/>
       <w:r>
         <w:rPr>
-          <w:rFonts w:ascii="Helvetica" w:hAnsi="Helvetica"/>
           <w:color w:val="333333"/>
           <w:sz w:val="20"/>
           <w:szCs w:val="20"/>
@@ -970,7 +904,7 @@
         <w:shd w:val="clear" w:color="auto" w:fill="FFFFFF"/>
         <w:spacing w:before="0"/>
         <w:rPr>
-          <w:rFonts w:ascii="Helvetica" w:hAnsi="Helvetica"/>
+          <w:rFonts w:ascii="Times New Roman" w:hAnsi="Times New Roman" w:cs="Times New Roman"/>
           <w:color w:val="333333"/>
           <w:sz w:val="24"/>
           <w:szCs w:val="24"/>
@@ -978,7 +912,7 @@
       </w:pPr>
       <w:r>
         <w:rPr>
-          <w:rFonts w:ascii="Helvetica" w:hAnsi="Helvetica"/>
+          <w:rFonts w:ascii="Times New Roman" w:hAnsi="Times New Roman" w:cs="Times New Roman"/>
           <w:b/>
           <w:bCs/>
           <w:color w:val="333333"/>
@@ -994,16 +928,14 @@
         <w:shd w:val="clear" w:color="auto" w:fill="FFFFFF"/>
         <w:spacing w:before="0" w:beforeAutospacing="0" w:after="0" w:afterAutospacing="0"/>
         <w:rPr>
-          <w:rFonts w:ascii="Helvetica" w:hAnsi="Helvetica"/>
-          <w:color w:val="333333"/>
-          <w:sz w:val="20"/>
-          <w:szCs w:val="20"/>
-          <w:lang w:val="en-US"/>
-        </w:rPr>
-      </w:pPr>
-      <w:r>
-        <w:rPr>
-          <w:rFonts w:ascii="Helvetica" w:hAnsi="Helvetica"/>
+          <w:color w:val="333333"/>
+          <w:sz w:val="20"/>
+          <w:szCs w:val="20"/>
+          <w:lang w:val="en-US"/>
+        </w:rPr>
+      </w:pPr>
+      <w:r>
+        <w:rPr>
           <w:color w:val="333333"/>
           <w:sz w:val="20"/>
           <w:szCs w:val="20"/>
@@ -1018,13 +950,13 @@
         <w:shd w:val="clear" w:color="auto" w:fill="FFFFFF"/>
         <w:spacing w:before="0"/>
         <w:rPr>
-          <w:rFonts w:ascii="Helvetica" w:hAnsi="Helvetica"/>
-          <w:color w:val="333333"/>
-        </w:rPr>
-      </w:pPr>
-      <w:r>
-        <w:rPr>
-          <w:rFonts w:ascii="Helvetica" w:hAnsi="Helvetica"/>
+          <w:rFonts w:ascii="Times New Roman" w:hAnsi="Times New Roman" w:cs="Times New Roman"/>
+          <w:color w:val="333333"/>
+        </w:rPr>
+      </w:pPr>
+      <w:r>
+        <w:rPr>
+          <w:rFonts w:ascii="Times New Roman" w:hAnsi="Times New Roman" w:cs="Times New Roman"/>
           <w:b/>
           <w:bCs/>
           <w:color w:val="333333"/>
@@ -1038,16 +970,14 @@
         <w:shd w:val="clear" w:color="auto" w:fill="FFFFFF"/>
         <w:spacing w:before="0" w:beforeAutospacing="0" w:after="0" w:afterAutospacing="0"/>
         <w:rPr>
-          <w:rFonts w:ascii="Helvetica" w:hAnsi="Helvetica"/>
-          <w:color w:val="333333"/>
-          <w:sz w:val="20"/>
-          <w:szCs w:val="20"/>
-          <w:lang w:val="en-US"/>
-        </w:rPr>
-      </w:pPr>
-      <w:r>
-        <w:rPr>
-          <w:rFonts w:ascii="Helvetica" w:hAnsi="Helvetica"/>
+          <w:color w:val="333333"/>
+          <w:sz w:val="20"/>
+          <w:szCs w:val="20"/>
+          <w:lang w:val="en-US"/>
+        </w:rPr>
+      </w:pPr>
+      <w:r>
+        <w:rPr>
           <w:color w:val="333333"/>
           <w:sz w:val="20"/>
           <w:szCs w:val="20"/>
@@ -1062,7 +992,7 @@
         <w:shd w:val="clear" w:color="auto" w:fill="FFFFFF"/>
         <w:spacing w:before="0"/>
         <w:rPr>
-          <w:rFonts w:ascii="Helvetica" w:hAnsi="Helvetica"/>
+          <w:rFonts w:ascii="Times New Roman" w:hAnsi="Times New Roman" w:cs="Times New Roman"/>
           <w:b/>
           <w:bCs/>
           <w:color w:val="333333"/>
@@ -1070,7 +1000,7 @@
       </w:pPr>
       <w:r>
         <w:rPr>
-          <w:rFonts w:ascii="Helvetica" w:hAnsi="Helvetica"/>
+          <w:rFonts w:ascii="Times New Roman" w:hAnsi="Times New Roman" w:cs="Times New Roman"/>
           <w:b/>
           <w:bCs/>
           <w:color w:val="333333"/>
@@ -1081,7 +1011,7 @@
     <w:p>
       <w:pPr>
         <w:rPr>
-          <w:rFonts w:ascii="Helvetica" w:hAnsi="Helvetica"/>
+          <w:rFonts w:ascii="Times New Roman" w:hAnsi="Times New Roman" w:cs="Times New Roman"/>
           <w:color w:val="333333"/>
           <w:sz w:val="20"/>
           <w:szCs w:val="20"/>
@@ -1090,135 +1020,55 @@
       </w:pPr>
       <w:r>
         <w:rPr>
-          <w:rFonts w:ascii="Helvetica" w:hAnsi="Helvetica"/>
+          <w:rFonts w:ascii="Times New Roman" w:hAnsi="Times New Roman" w:cs="Times New Roman"/>
           <w:color w:val="333333"/>
           <w:sz w:val="20"/>
           <w:szCs w:val="20"/>
           <w:shd w:val="clear" w:color="auto" w:fill="FFFFFF"/>
         </w:rPr>
-        <w:t>Once per day when you finish a short rest, you can choose expended spell slots to recover</w:t>
-      </w:r>
-      <w:r>
-        <w:rPr>
-          <w:rFonts w:ascii="Helvetica" w:hAnsi="Helvetica"/>
+        <w:t xml:space="preserve">Once per day when you finish a short rest, you can choose expended spell slots to recover equal to [3] = </w:t>
+      </w:r>
+      <w:r>
+        <w:rPr>
+          <w:rFonts w:ascii="Times New Roman" w:hAnsi="Times New Roman" w:cs="Times New Roman"/>
           <w:color w:val="333333"/>
           <w:sz w:val="20"/>
           <w:szCs w:val="20"/>
           <w:shd w:val="clear" w:color="auto" w:fill="FFFFFF"/>
         </w:rPr>
-        <w:t xml:space="preserve"> equal to</w:t>
-      </w:r>
-      <w:r>
-        <w:rPr>
-          <w:rFonts w:ascii="Helvetica" w:hAnsi="Helvetica"/>
+        <w:t>roundup (</w:t>
+      </w:r>
+      <w:r>
+        <w:rPr>
+          <w:rFonts w:ascii="Times New Roman" w:hAnsi="Times New Roman" w:cs="Times New Roman"/>
           <w:color w:val="333333"/>
           <w:sz w:val="20"/>
           <w:szCs w:val="20"/>
           <w:shd w:val="clear" w:color="auto" w:fill="FFFFFF"/>
         </w:rPr>
-        <w:t xml:space="preserve"> [</w:t>
-      </w:r>
-      <w:r>
-        <w:rPr>
-          <w:rFonts w:ascii="Helvetica" w:hAnsi="Helvetica"/>
+        <w:t xml:space="preserve">[3] WIZ </w:t>
+      </w:r>
+      <w:proofErr w:type="spellStart"/>
+      <w:r>
+        <w:rPr>
+          <w:rFonts w:ascii="Times New Roman" w:hAnsi="Times New Roman" w:cs="Times New Roman"/>
           <w:color w:val="333333"/>
           <w:sz w:val="20"/>
           <w:szCs w:val="20"/>
           <w:shd w:val="clear" w:color="auto" w:fill="FFFFFF"/>
         </w:rPr>
-        <w:t>3</w:t>
-      </w:r>
-      <w:r>
-        <w:rPr>
-          <w:rFonts w:ascii="Helvetica" w:hAnsi="Helvetica"/>
+        <w:t>lvl</w:t>
+      </w:r>
+      <w:proofErr w:type="spellEnd"/>
+      <w:r>
+        <w:rPr>
+          <w:rFonts w:ascii="Times New Roman" w:hAnsi="Times New Roman" w:cs="Times New Roman"/>
           <w:color w:val="333333"/>
           <w:sz w:val="20"/>
           <w:szCs w:val="20"/>
           <w:shd w:val="clear" w:color="auto" w:fill="FFFFFF"/>
         </w:rPr>
-        <w:t>]</w:t>
-      </w:r>
-      <w:r>
-        <w:rPr>
-          <w:rFonts w:ascii="Helvetica" w:hAnsi="Helvetica"/>
-          <w:color w:val="333333"/>
-          <w:sz w:val="20"/>
-          <w:szCs w:val="20"/>
-          <w:shd w:val="clear" w:color="auto" w:fill="FFFFFF"/>
-        </w:rPr>
-        <w:t xml:space="preserve"> = </w:t>
-      </w:r>
-      <w:r>
-        <w:rPr>
-          <w:rFonts w:ascii="Helvetica" w:hAnsi="Helvetica"/>
-          <w:color w:val="333333"/>
-          <w:sz w:val="20"/>
-          <w:szCs w:val="20"/>
-          <w:shd w:val="clear" w:color="auto" w:fill="FFFFFF"/>
-        </w:rPr>
-        <w:t>roundup (</w:t>
-      </w:r>
-      <w:r>
-        <w:rPr>
-          <w:rFonts w:ascii="Helvetica" w:hAnsi="Helvetica"/>
-          <w:color w:val="333333"/>
-          <w:sz w:val="20"/>
-          <w:szCs w:val="20"/>
-          <w:shd w:val="clear" w:color="auto" w:fill="FFFFFF"/>
-        </w:rPr>
-        <w:t>[3]</w:t>
-      </w:r>
-      <w:r>
-        <w:rPr>
-          <w:rFonts w:ascii="Helvetica" w:hAnsi="Helvetica"/>
-          <w:color w:val="333333"/>
-          <w:sz w:val="20"/>
-          <w:szCs w:val="20"/>
-          <w:shd w:val="clear" w:color="auto" w:fill="FFFFFF"/>
-        </w:rPr>
-        <w:t xml:space="preserve"> </w:t>
-      </w:r>
-      <w:r>
-        <w:rPr>
-          <w:rFonts w:ascii="Helvetica" w:hAnsi="Helvetica"/>
-          <w:color w:val="333333"/>
-          <w:sz w:val="20"/>
-          <w:szCs w:val="20"/>
-          <w:shd w:val="clear" w:color="auto" w:fill="FFFFFF"/>
-        </w:rPr>
-        <w:t xml:space="preserve">WIZ </w:t>
-      </w:r>
-      <w:proofErr w:type="spellStart"/>
-      <w:r>
-        <w:rPr>
-          <w:rFonts w:ascii="Helvetica" w:hAnsi="Helvetica"/>
-          <w:color w:val="333333"/>
-          <w:sz w:val="20"/>
-          <w:szCs w:val="20"/>
-          <w:shd w:val="clear" w:color="auto" w:fill="FFFFFF"/>
-        </w:rPr>
-        <w:t>lvl</w:t>
-      </w:r>
-      <w:proofErr w:type="spellEnd"/>
-      <w:r>
-        <w:rPr>
-          <w:rFonts w:ascii="Helvetica" w:hAnsi="Helvetica"/>
-          <w:color w:val="333333"/>
-          <w:sz w:val="20"/>
-          <w:szCs w:val="20"/>
-          <w:shd w:val="clear" w:color="auto" w:fill="FFFFFF"/>
-        </w:rPr>
-        <w:t xml:space="preserve"> / 2) + [1] Artifact</w:t>
-      </w:r>
-      <w:r>
-        <w:rPr>
-          <w:rFonts w:ascii="Helvetica" w:hAnsi="Helvetica"/>
-          <w:color w:val="333333"/>
-          <w:sz w:val="20"/>
-          <w:szCs w:val="20"/>
-          <w:shd w:val="clear" w:color="auto" w:fill="FFFFFF"/>
-        </w:rPr>
-        <w:t>, none of the slots can be 6th level or higher.</w:t>
+        <w:t xml:space="preserve"> / 2) + [1] Artifact, none of the slots can be 6th level or higher.</w:t>
       </w:r>
     </w:p>
     <w:p>
@@ -1227,7 +1077,7 @@
         <w:shd w:val="clear" w:color="auto" w:fill="FFFFFF"/>
         <w:spacing w:before="0"/>
         <w:rPr>
-          <w:rFonts w:ascii="Helvetica" w:hAnsi="Helvetica"/>
+          <w:rFonts w:ascii="Times New Roman" w:hAnsi="Times New Roman" w:cs="Times New Roman"/>
           <w:b/>
           <w:bCs/>
           <w:color w:val="333333"/>
@@ -1240,13 +1090,13 @@
         <w:shd w:val="clear" w:color="auto" w:fill="FFFFFF"/>
         <w:spacing w:before="0"/>
         <w:rPr>
-          <w:rFonts w:ascii="Helvetica" w:hAnsi="Helvetica"/>
-          <w:color w:val="333333"/>
-        </w:rPr>
-      </w:pPr>
-      <w:r>
-        <w:rPr>
-          <w:rFonts w:ascii="Helvetica" w:hAnsi="Helvetica"/>
+          <w:rFonts w:ascii="Times New Roman" w:hAnsi="Times New Roman" w:cs="Times New Roman"/>
+          <w:color w:val="333333"/>
+        </w:rPr>
+      </w:pPr>
+      <w:r>
+        <w:rPr>
+          <w:rFonts w:ascii="Times New Roman" w:hAnsi="Times New Roman" w:cs="Times New Roman"/>
           <w:b/>
           <w:bCs/>
           <w:color w:val="333333"/>
@@ -1260,57 +1110,24 @@
         <w:shd w:val="clear" w:color="auto" w:fill="FFFFFF"/>
         <w:spacing w:before="0" w:beforeAutospacing="0" w:after="0" w:afterAutospacing="0"/>
         <w:rPr>
-          <w:rFonts w:ascii="Helvetica" w:hAnsi="Helvetica"/>
-          <w:color w:val="333333"/>
-          <w:sz w:val="20"/>
-          <w:szCs w:val="20"/>
-          <w:lang w:val="en-US"/>
-        </w:rPr>
-      </w:pPr>
-      <w:r>
-        <w:rPr>
-          <w:rFonts w:ascii="Helvetica" w:hAnsi="Helvetica"/>
-          <w:color w:val="333333"/>
-          <w:sz w:val="20"/>
-          <w:szCs w:val="20"/>
-          <w:lang w:val="en-US"/>
-        </w:rPr>
-        <w:t>B</w:t>
-      </w:r>
-      <w:r>
-        <w:rPr>
-          <w:rFonts w:ascii="Helvetica" w:hAnsi="Helvetica"/>
-          <w:color w:val="333333"/>
-          <w:sz w:val="20"/>
-          <w:szCs w:val="20"/>
-          <w:lang w:val="en-US"/>
-        </w:rPr>
-        <w:t>onus action</w:t>
-      </w:r>
-      <w:r>
-        <w:rPr>
-          <w:rFonts w:ascii="Helvetica" w:hAnsi="Helvetica"/>
-          <w:color w:val="333333"/>
-          <w:sz w:val="20"/>
-          <w:szCs w:val="20"/>
-          <w:lang w:val="en-US"/>
-        </w:rPr>
-        <w:t>:</w:t>
-      </w:r>
-      <w:r>
-        <w:rPr>
-          <w:rFonts w:ascii="Helvetica" w:hAnsi="Helvetica"/>
-          <w:color w:val="333333"/>
-          <w:sz w:val="20"/>
-          <w:szCs w:val="20"/>
-          <w:lang w:val="en-US"/>
-        </w:rPr>
-        <w:t xml:space="preserve"> create a </w:t>
+          <w:color w:val="333333"/>
+          <w:sz w:val="20"/>
+          <w:szCs w:val="20"/>
+          <w:lang w:val="en-US"/>
+        </w:rPr>
+      </w:pPr>
+      <w:r>
+        <w:rPr>
+          <w:color w:val="333333"/>
+          <w:sz w:val="20"/>
+          <w:szCs w:val="20"/>
+          <w:lang w:val="en-US"/>
+        </w:rPr>
+        <w:t xml:space="preserve">Bonus action: create a </w:t>
       </w:r>
       <w:proofErr w:type="gramStart"/>
       <w:r>
         <w:rPr>
-          <w:rFonts w:ascii="Helvetica" w:hAnsi="Helvetica"/>
           <w:color w:val="333333"/>
           <w:sz w:val="20"/>
           <w:szCs w:val="20"/>
@@ -1321,23 +1138,12 @@
       <w:proofErr w:type="gramEnd"/>
       <w:r>
         <w:rPr>
-          <w:rFonts w:ascii="Helvetica" w:hAnsi="Helvetica"/>
-          <w:color w:val="333333"/>
-          <w:sz w:val="20"/>
-          <w:szCs w:val="20"/>
-          <w:lang w:val="en-US"/>
-        </w:rPr>
-        <w:t xml:space="preserve"> quill in your free hand.</w:t>
-      </w:r>
-      <w:r>
-        <w:rPr>
-          <w:rFonts w:ascii="Helvetica" w:hAnsi="Helvetica"/>
-          <w:color w:val="333333"/>
-          <w:sz w:val="20"/>
-          <w:szCs w:val="20"/>
-          <w:lang w:val="en-US"/>
-        </w:rPr>
-        <w:t xml:space="preserve"> </w:t>
+          <w:color w:val="333333"/>
+          <w:sz w:val="20"/>
+          <w:szCs w:val="20"/>
+          <w:lang w:val="en-US"/>
+        </w:rPr>
+        <w:t xml:space="preserve"> quill in your free hand. </w:t>
       </w:r>
     </w:p>
     <w:p>
@@ -1346,32 +1152,20 @@
         <w:shd w:val="clear" w:color="auto" w:fill="FFFFFF"/>
         <w:spacing w:before="0" w:beforeAutospacing="0" w:after="0" w:afterAutospacing="0"/>
         <w:rPr>
-          <w:rFonts w:ascii="Helvetica" w:hAnsi="Helvetica"/>
-          <w:color w:val="333333"/>
-          <w:sz w:val="20"/>
-          <w:szCs w:val="20"/>
-          <w:lang w:val="en-US"/>
-        </w:rPr>
-      </w:pPr>
-      <w:r>
-        <w:rPr>
-          <w:rFonts w:ascii="Helvetica" w:hAnsi="Helvetica"/>
-          <w:color w:val="333333"/>
-          <w:sz w:val="20"/>
-          <w:szCs w:val="20"/>
-          <w:lang w:val="en-US"/>
-        </w:rPr>
-        <w:t>The quill doesn't require ink. When you write with it, it produces ink in a color of your choice on the writing surface.</w:t>
-      </w:r>
-      <w:r>
-        <w:rPr>
-          <w:rFonts w:ascii="Helvetica" w:hAnsi="Helvetica"/>
-          <w:color w:val="333333"/>
-          <w:sz w:val="20"/>
-          <w:szCs w:val="20"/>
-          <w:lang w:val="en-US"/>
-        </w:rPr>
-        <w:t xml:space="preserve"> </w:t>
+          <w:color w:val="333333"/>
+          <w:sz w:val="20"/>
+          <w:szCs w:val="20"/>
+          <w:lang w:val="en-US"/>
+        </w:rPr>
+      </w:pPr>
+      <w:r>
+        <w:rPr>
+          <w:color w:val="333333"/>
+          <w:sz w:val="20"/>
+          <w:szCs w:val="20"/>
+          <w:lang w:val="en-US"/>
+        </w:rPr>
+        <w:t xml:space="preserve">The quill doesn't require ink. When you write with it, it produces ink in a color of your choice on the writing surface. </w:t>
       </w:r>
     </w:p>
     <w:p>
@@ -1380,32 +1174,20 @@
         <w:shd w:val="clear" w:color="auto" w:fill="FFFFFF"/>
         <w:spacing w:before="0" w:beforeAutospacing="0" w:after="0" w:afterAutospacing="0"/>
         <w:rPr>
-          <w:rFonts w:ascii="Helvetica" w:hAnsi="Helvetica"/>
-          <w:color w:val="333333"/>
-          <w:sz w:val="20"/>
-          <w:szCs w:val="20"/>
-          <w:lang w:val="en-US"/>
-        </w:rPr>
-      </w:pPr>
-      <w:r>
-        <w:rPr>
-          <w:rFonts w:ascii="Helvetica" w:hAnsi="Helvetica"/>
-          <w:color w:val="333333"/>
-          <w:sz w:val="20"/>
-          <w:szCs w:val="20"/>
-          <w:lang w:val="en-US"/>
-        </w:rPr>
-        <w:t>The time you must spend to copy a spell into your spell book equals 2 minutes per spell level</w:t>
-      </w:r>
-      <w:r>
-        <w:rPr>
-          <w:rFonts w:ascii="Helvetica" w:hAnsi="Helvetica"/>
-          <w:color w:val="333333"/>
-          <w:sz w:val="20"/>
-          <w:szCs w:val="20"/>
-          <w:lang w:val="en-US"/>
-        </w:rPr>
-        <w:t>.</w:t>
+          <w:color w:val="333333"/>
+          <w:sz w:val="20"/>
+          <w:szCs w:val="20"/>
+          <w:lang w:val="en-US"/>
+        </w:rPr>
+      </w:pPr>
+      <w:r>
+        <w:rPr>
+          <w:color w:val="333333"/>
+          <w:sz w:val="20"/>
+          <w:szCs w:val="20"/>
+          <w:lang w:val="en-US"/>
+        </w:rPr>
+        <w:t>The time you must spend to copy a spell into your spell book equals 2 minutes per spell level.</w:t>
       </w:r>
     </w:p>
     <w:p>
@@ -1414,13 +1196,13 @@
         <w:shd w:val="clear" w:color="auto" w:fill="FFFFFF"/>
         <w:spacing w:before="0"/>
         <w:rPr>
-          <w:rFonts w:ascii="Helvetica" w:hAnsi="Helvetica"/>
-          <w:color w:val="333333"/>
-        </w:rPr>
-      </w:pPr>
-      <w:r>
-        <w:rPr>
-          <w:rFonts w:ascii="Helvetica" w:hAnsi="Helvetica"/>
+          <w:rFonts w:ascii="Times New Roman" w:hAnsi="Times New Roman" w:cs="Times New Roman"/>
+          <w:color w:val="333333"/>
+        </w:rPr>
+      </w:pPr>
+      <w:r>
+        <w:rPr>
+          <w:rFonts w:ascii="Times New Roman" w:hAnsi="Times New Roman" w:cs="Times New Roman"/>
           <w:b/>
           <w:bCs/>
           <w:color w:val="333333"/>
@@ -1430,7 +1212,7 @@
       <w:proofErr w:type="spellStart"/>
       <w:r>
         <w:rPr>
-          <w:rFonts w:ascii="Helvetica" w:hAnsi="Helvetica"/>
+          <w:rFonts w:ascii="Times New Roman" w:hAnsi="Times New Roman" w:cs="Times New Roman"/>
           <w:b/>
           <w:bCs/>
           <w:color w:val="333333"/>
@@ -1445,16 +1227,14 @@
         <w:shd w:val="clear" w:color="auto" w:fill="FFFFFF"/>
         <w:spacing w:before="0" w:beforeAutospacing="0" w:after="0" w:afterAutospacing="0"/>
         <w:rPr>
-          <w:rFonts w:ascii="Helvetica" w:hAnsi="Helvetica"/>
-          <w:color w:val="333333"/>
-          <w:sz w:val="20"/>
-          <w:szCs w:val="20"/>
-          <w:lang w:val="en-US"/>
-        </w:rPr>
-      </w:pPr>
-      <w:r>
-        <w:rPr>
-          <w:rFonts w:ascii="Helvetica" w:hAnsi="Helvetica"/>
+          <w:color w:val="333333"/>
+          <w:sz w:val="20"/>
+          <w:szCs w:val="20"/>
+          <w:lang w:val="en-US"/>
+        </w:rPr>
+      </w:pPr>
+      <w:r>
+        <w:rPr>
           <w:color w:val="333333"/>
           <w:sz w:val="20"/>
           <w:szCs w:val="20"/>
@@ -1464,7 +1244,6 @@
       </w:r>
       <w:r>
         <w:rPr>
-          <w:rFonts w:ascii="Helvetica" w:hAnsi="Helvetica"/>
           <w:color w:val="333333"/>
           <w:sz w:val="20"/>
           <w:szCs w:val="20"/>
@@ -1474,7 +1253,6 @@
       </w:r>
       <w:r>
         <w:rPr>
-          <w:rFonts w:ascii="Helvetica" w:hAnsi="Helvetica"/>
           <w:color w:val="333333"/>
           <w:sz w:val="20"/>
           <w:szCs w:val="20"/>
@@ -1493,16 +1271,14 @@
         <w:shd w:val="clear" w:color="auto" w:fill="FFFFFF"/>
         <w:spacing w:before="0" w:beforeAutospacing="0" w:after="0" w:afterAutospacing="0"/>
         <w:rPr>
-          <w:rFonts w:ascii="Helvetica" w:hAnsi="Helvetica"/>
-          <w:color w:val="333333"/>
-          <w:sz w:val="20"/>
-          <w:szCs w:val="20"/>
-          <w:lang w:val="en-US"/>
-        </w:rPr>
-      </w:pPr>
-      <w:r>
-        <w:rPr>
-          <w:rFonts w:ascii="Helvetica" w:hAnsi="Helvetica"/>
+          <w:color w:val="333333"/>
+          <w:sz w:val="20"/>
+          <w:szCs w:val="20"/>
+          <w:lang w:val="en-US"/>
+        </w:rPr>
+      </w:pPr>
+      <w:r>
+        <w:rPr>
           <w:color w:val="333333"/>
           <w:sz w:val="20"/>
           <w:szCs w:val="20"/>
@@ -1521,16 +1297,14 @@
         <w:shd w:val="clear" w:color="auto" w:fill="FFFFFF"/>
         <w:spacing w:before="0" w:beforeAutospacing="0" w:after="0" w:afterAutospacing="0"/>
         <w:rPr>
-          <w:rFonts w:ascii="Helvetica" w:hAnsi="Helvetica"/>
-          <w:color w:val="333333"/>
-          <w:sz w:val="20"/>
-          <w:szCs w:val="20"/>
-          <w:lang w:val="en-US"/>
-        </w:rPr>
-      </w:pPr>
-      <w:r>
-        <w:rPr>
-          <w:rFonts w:ascii="Helvetica" w:hAnsi="Helvetica"/>
+          <w:color w:val="333333"/>
+          <w:sz w:val="20"/>
+          <w:szCs w:val="20"/>
+          <w:lang w:val="en-US"/>
+        </w:rPr>
+      </w:pPr>
+      <w:r>
+        <w:rPr>
           <w:color w:val="333333"/>
           <w:sz w:val="20"/>
           <w:szCs w:val="20"/>
@@ -1541,7 +1315,6 @@
       <w:proofErr w:type="spellStart"/>
       <w:r>
         <w:rPr>
-          <w:rFonts w:ascii="Helvetica" w:hAnsi="Helvetica"/>
           <w:color w:val="333333"/>
           <w:sz w:val="20"/>
           <w:szCs w:val="20"/>
@@ -1552,7 +1325,6 @@
       <w:proofErr w:type="spellEnd"/>
       <w:r>
         <w:rPr>
-          <w:rFonts w:ascii="Helvetica" w:hAnsi="Helvetica"/>
           <w:color w:val="333333"/>
           <w:sz w:val="20"/>
           <w:szCs w:val="20"/>
@@ -1571,16 +1343,14 @@
         <w:shd w:val="clear" w:color="auto" w:fill="FFFFFF"/>
         <w:spacing w:before="0" w:beforeAutospacing="0" w:after="0" w:afterAutospacing="0"/>
         <w:rPr>
-          <w:rFonts w:ascii="Helvetica" w:hAnsi="Helvetica"/>
-          <w:color w:val="333333"/>
-          <w:sz w:val="20"/>
-          <w:szCs w:val="20"/>
-          <w:lang w:val="en-US"/>
-        </w:rPr>
-      </w:pPr>
-      <w:r>
-        <w:rPr>
-          <w:rFonts w:ascii="Helvetica" w:hAnsi="Helvetica"/>
+          <w:color w:val="333333"/>
+          <w:sz w:val="20"/>
+          <w:szCs w:val="20"/>
+          <w:lang w:val="en-US"/>
+        </w:rPr>
+      </w:pPr>
+      <w:r>
+        <w:rPr>
           <w:color w:val="333333"/>
           <w:sz w:val="20"/>
           <w:szCs w:val="20"/>
@@ -1595,16 +1365,14 @@
         <w:shd w:val="clear" w:color="auto" w:fill="FFFFFF"/>
         <w:spacing w:before="0" w:beforeAutospacing="0" w:after="0" w:afterAutospacing="0"/>
         <w:rPr>
-          <w:rFonts w:ascii="Helvetica" w:hAnsi="Helvetica"/>
-          <w:color w:val="333333"/>
-          <w:sz w:val="20"/>
-          <w:szCs w:val="20"/>
-          <w:lang w:val="en-US"/>
-        </w:rPr>
-      </w:pPr>
-      <w:r>
-        <w:rPr>
-          <w:rFonts w:ascii="Helvetica" w:hAnsi="Helvetica"/>
+          <w:color w:val="333333"/>
+          <w:sz w:val="20"/>
+          <w:szCs w:val="20"/>
+          <w:lang w:val="en-US"/>
+        </w:rPr>
+      </w:pPr>
+      <w:r>
+        <w:rPr>
           <w:color w:val="333333"/>
           <w:sz w:val="20"/>
           <w:szCs w:val="20"/>
@@ -1614,7 +1382,6 @@
       </w:r>
       <w:r>
         <w:rPr>
-          <w:rFonts w:ascii="Helvetica" w:hAnsi="Helvetica"/>
           <w:color w:val="333333"/>
           <w:sz w:val="20"/>
           <w:szCs w:val="20"/>
@@ -1625,7 +1392,6 @@
       <w:proofErr w:type="spellStart"/>
       <w:r>
         <w:rPr>
-          <w:rFonts w:ascii="Helvetica" w:hAnsi="Helvetica"/>
           <w:color w:val="333333"/>
           <w:sz w:val="20"/>
           <w:szCs w:val="20"/>
@@ -1636,7 +1402,6 @@
       <w:proofErr w:type="spellEnd"/>
       <w:r>
         <w:rPr>
-          <w:rFonts w:ascii="Helvetica" w:hAnsi="Helvetica"/>
           <w:color w:val="333333"/>
           <w:sz w:val="20"/>
           <w:szCs w:val="20"/>
@@ -1646,7 +1411,6 @@
       </w:r>
       <w:r>
         <w:rPr>
-          <w:rFonts w:ascii="Helvetica" w:hAnsi="Helvetica"/>
           <w:color w:val="333333"/>
           <w:sz w:val="20"/>
           <w:szCs w:val="20"/>
@@ -1661,7 +1425,6 @@
         <w:shd w:val="clear" w:color="auto" w:fill="FFFFFF"/>
         <w:spacing w:before="0" w:beforeAutospacing="0" w:after="0" w:afterAutospacing="0"/>
         <w:rPr>
-          <w:rFonts w:ascii="Helvetica" w:hAnsi="Helvetica"/>
           <w:color w:val="333333"/>
           <w:sz w:val="20"/>
           <w:szCs w:val="20"/>

</xml_diff>